<commit_message>
Realizando o CRUD das telas...
</commit_message>
<xml_diff>
--- a/Documentação/UX - Testes de Usabilidade - Grupo 1.docx
+++ b/Documentação/UX - Testes de Usabilidade - Grupo 1.docx
@@ -21,434 +21,91 @@
           <w:sz w:val="36"/>
           <w:szCs w:val="36"/>
         </w:rPr>
-        <w:t>Atividade</w:t>
-      </w:r>
-      <w:r>
-        <w:rPr>
-          <w:rFonts w:ascii="Simplon Mono" w:hAnsi="Simplon Mono"/>
-          <w:b/>
-          <w:bCs/>
-          <w:sz w:val="36"/>
-          <w:szCs w:val="36"/>
-        </w:rPr>
-        <w:t xml:space="preserve"> – </w:t>
-      </w:r>
-      <w:r>
-        <w:rPr>
-          <w:rFonts w:ascii="Simplon Mono" w:hAnsi="Simplon Mono"/>
-          <w:b/>
-          <w:bCs/>
-          <w:sz w:val="36"/>
-          <w:szCs w:val="36"/>
-        </w:rPr>
         <w:t>Teste de Usabilidade</w:t>
-      </w:r>
-      <w:r>
-        <w:rPr>
-          <w:rFonts w:ascii="Simplon Mono" w:hAnsi="Simplon Mono"/>
-          <w:b/>
-          <w:bCs/>
-          <w:sz w:val="36"/>
-          <w:szCs w:val="36"/>
-        </w:rPr>
-        <w:t xml:space="preserve"> - PI</w:t>
       </w:r>
     </w:p>
     <w:p>
       <w:pPr>
-        <w:pStyle w:val="Cabealho"/>
-        <w:rPr>
-          <w:rFonts w:ascii="Simplon Mono" w:hAnsi="Simplon Mono"/>
-        </w:rPr>
-      </w:pPr>
-      <w:r>
-        <w:rPr>
-          <w:rFonts w:ascii="Simplon Mono" w:hAnsi="Simplon Mono"/>
-        </w:rPr>
-        <w:t>UX</w:t>
-      </w:r>
+        <w:rPr>
+          <w:rFonts w:ascii="Simplon Mono" w:hAnsi="Simplon Mono"/>
+          <w:sz w:val="22"/>
+          <w:szCs w:val="22"/>
+        </w:rPr>
+      </w:pPr>
     </w:p>
     <w:p>
       <w:pPr>
-        <w:rPr>
-          <w:rFonts w:ascii="Simplon Mono" w:hAnsi="Simplon Mono"/>
+        <w:jc w:val="both"/>
+        <w:rPr>
+          <w:rFonts w:ascii="Simplon Mono" w:hAnsi="Simplon Mono"/>
+          <w:b/>
         </w:rPr>
       </w:pPr>
     </w:p>
     <w:p>
       <w:pPr>
-        <w:rPr>
-          <w:rFonts w:ascii="Simplon Mono" w:hAnsi="Simplon Mono"/>
-        </w:rPr>
-      </w:pPr>
-    </w:p>
-    <w:tbl>
-      <w:tblPr>
-        <w:tblStyle w:val="TabeladeGrade1Clara-nfase1"/>
-        <w:tblW w:w="0" w:type="auto"/>
-        <w:tblLook w:val="04A0" w:firstRow="1" w:lastRow="0" w:firstColumn="1" w:lastColumn="0" w:noHBand="0" w:noVBand="1"/>
-      </w:tblPr>
-      <w:tblGrid>
-        <w:gridCol w:w="6068"/>
-        <w:gridCol w:w="2229"/>
-      </w:tblGrid>
-      <w:tr>
-        <w:trPr>
-          <w:cnfStyle w:val="100000000000" w:firstRow="1" w:lastRow="0" w:firstColumn="0" w:lastColumn="0" w:oddVBand="0" w:evenVBand="0" w:oddHBand="0" w:evenHBand="0" w:firstRowFirstColumn="0" w:firstRowLastColumn="0" w:lastRowFirstColumn="0" w:lastRowLastColumn="0"/>
-          <w:trHeight w:val="412"/>
-        </w:trPr>
-        <w:tc>
-          <w:tcPr>
-            <w:cnfStyle w:val="001000000000" w:firstRow="0" w:lastRow="0" w:firstColumn="1" w:lastColumn="0" w:oddVBand="0" w:evenVBand="0" w:oddHBand="0" w:evenHBand="0" w:firstRowFirstColumn="0" w:firstRowLastColumn="0" w:lastRowFirstColumn="0" w:lastRowLastColumn="0"/>
-            <w:tcW w:w="6068" w:type="dxa"/>
-            <w:shd w:val="clear" w:color="auto" w:fill="8EAADB" w:themeFill="accent1" w:themeFillTint="99"/>
-          </w:tcPr>
-          <w:p>
-            <w:pPr>
-              <w:rPr>
-                <w:rFonts w:ascii="Simplon Mono" w:hAnsi="Simplon Mono" w:cstheme="majorHAnsi"/>
-                <w:sz w:val="22"/>
-                <w:szCs w:val="22"/>
-              </w:rPr>
-            </w:pPr>
-            <w:r>
-              <w:rPr>
-                <w:rFonts w:ascii="Simplon Mono" w:hAnsi="Simplon Mono" w:cstheme="majorHAnsi"/>
-                <w:sz w:val="22"/>
-                <w:szCs w:val="22"/>
-              </w:rPr>
-              <w:t>NOME COMPLETO</w:t>
-            </w:r>
-          </w:p>
-        </w:tc>
-        <w:tc>
-          <w:tcPr>
-            <w:tcW w:w="2229" w:type="dxa"/>
-            <w:shd w:val="clear" w:color="auto" w:fill="8EAADB" w:themeFill="accent1" w:themeFillTint="99"/>
-          </w:tcPr>
-          <w:p>
-            <w:pPr>
-              <w:cnfStyle w:val="100000000000" w:firstRow="1" w:lastRow="0" w:firstColumn="0" w:lastColumn="0" w:oddVBand="0" w:evenVBand="0" w:oddHBand="0" w:evenHBand="0" w:firstRowFirstColumn="0" w:firstRowLastColumn="0" w:lastRowFirstColumn="0" w:lastRowLastColumn="0"/>
-              <w:rPr>
-                <w:rFonts w:ascii="Simplon Mono" w:hAnsi="Simplon Mono" w:cstheme="majorHAnsi"/>
-                <w:sz w:val="22"/>
-                <w:szCs w:val="22"/>
-              </w:rPr>
-            </w:pPr>
-            <w:r>
-              <w:rPr>
-                <w:rFonts w:ascii="Simplon Mono" w:hAnsi="Simplon Mono" w:cstheme="majorHAnsi"/>
-                <w:sz w:val="22"/>
-                <w:szCs w:val="22"/>
-              </w:rPr>
-              <w:t>RA</w:t>
-            </w:r>
-          </w:p>
-        </w:tc>
-      </w:tr>
-      <w:tr>
-        <w:trPr>
-          <w:trHeight w:val="349"/>
-        </w:trPr>
-        <w:tc>
-          <w:tcPr>
-            <w:cnfStyle w:val="001000000000" w:firstRow="0" w:lastRow="0" w:firstColumn="1" w:lastColumn="0" w:oddVBand="0" w:evenVBand="0" w:oddHBand="0" w:evenHBand="0" w:firstRowFirstColumn="0" w:firstRowLastColumn="0" w:lastRowFirstColumn="0" w:lastRowLastColumn="0"/>
-            <w:tcW w:w="6068" w:type="dxa"/>
-          </w:tcPr>
-          <w:p>
-            <w:pPr>
-              <w:rPr>
-                <w:rFonts w:ascii="Simplon Mono" w:hAnsi="Simplon Mono" w:cstheme="majorHAnsi"/>
-                <w:sz w:val="22"/>
-                <w:szCs w:val="22"/>
-              </w:rPr>
-            </w:pPr>
-            <w:r>
-              <w:rPr>
-                <w:rFonts w:ascii="Simplon Mono" w:hAnsi="Simplon Mono" w:cstheme="majorHAnsi"/>
-                <w:sz w:val="22"/>
-                <w:szCs w:val="22"/>
-              </w:rPr>
-              <w:t>Danilo Pereira de Araújo</w:t>
-            </w:r>
-          </w:p>
-        </w:tc>
-        <w:tc>
-          <w:tcPr>
-            <w:tcW w:w="2229" w:type="dxa"/>
-          </w:tcPr>
-          <w:p>
-            <w:pPr>
-              <w:cnfStyle w:val="000000000000" w:firstRow="0" w:lastRow="0" w:firstColumn="0" w:lastColumn="0" w:oddVBand="0" w:evenVBand="0" w:oddHBand="0" w:evenHBand="0" w:firstRowFirstColumn="0" w:firstRowLastColumn="0" w:lastRowFirstColumn="0" w:lastRowLastColumn="0"/>
-              <w:rPr>
-                <w:rFonts w:ascii="Simplon Mono" w:hAnsi="Simplon Mono" w:cstheme="majorHAnsi"/>
-                <w:sz w:val="22"/>
-                <w:szCs w:val="22"/>
-              </w:rPr>
-            </w:pPr>
-            <w:r>
-              <w:rPr>
-                <w:rFonts w:ascii="Simplon Mono" w:hAnsi="Simplon Mono" w:cstheme="majorHAnsi"/>
-                <w:sz w:val="22"/>
-                <w:szCs w:val="22"/>
-              </w:rPr>
-              <w:t>03231038</w:t>
-            </w:r>
-          </w:p>
-        </w:tc>
-      </w:tr>
-      <w:tr>
-        <w:trPr>
-          <w:trHeight w:val="337"/>
-        </w:trPr>
-        <w:tc>
-          <w:tcPr>
-            <w:cnfStyle w:val="001000000000" w:firstRow="0" w:lastRow="0" w:firstColumn="1" w:lastColumn="0" w:oddVBand="0" w:evenVBand="0" w:oddHBand="0" w:evenHBand="0" w:firstRowFirstColumn="0" w:firstRowLastColumn="0" w:lastRowFirstColumn="0" w:lastRowLastColumn="0"/>
-            <w:tcW w:w="6068" w:type="dxa"/>
-          </w:tcPr>
-          <w:p>
-            <w:pPr>
-              <w:rPr>
-                <w:rFonts w:ascii="Simplon Mono" w:hAnsi="Simplon Mono" w:cstheme="majorHAnsi"/>
-                <w:sz w:val="22"/>
-                <w:szCs w:val="22"/>
-              </w:rPr>
-            </w:pPr>
-            <w:r>
-              <w:rPr>
-                <w:rFonts w:ascii="Simplon Mono" w:hAnsi="Simplon Mono" w:cstheme="majorHAnsi"/>
-                <w:sz w:val="22"/>
-                <w:szCs w:val="22"/>
-              </w:rPr>
-              <w:t>Danilo Silvestre Faustino</w:t>
-            </w:r>
-          </w:p>
-        </w:tc>
-        <w:tc>
-          <w:tcPr>
-            <w:tcW w:w="2229" w:type="dxa"/>
-          </w:tcPr>
-          <w:p>
-            <w:pPr>
-              <w:cnfStyle w:val="000000000000" w:firstRow="0" w:lastRow="0" w:firstColumn="0" w:lastColumn="0" w:oddVBand="0" w:evenVBand="0" w:oddHBand="0" w:evenHBand="0" w:firstRowFirstColumn="0" w:firstRowLastColumn="0" w:lastRowFirstColumn="0" w:lastRowLastColumn="0"/>
-              <w:rPr>
-                <w:rFonts w:ascii="Simplon Mono" w:hAnsi="Simplon Mono" w:cstheme="majorHAnsi"/>
-                <w:sz w:val="22"/>
-                <w:szCs w:val="22"/>
-              </w:rPr>
-            </w:pPr>
-            <w:r>
-              <w:rPr>
-                <w:rFonts w:ascii="Simplon Mono" w:hAnsi="Simplon Mono" w:cstheme="majorHAnsi"/>
-                <w:sz w:val="22"/>
-                <w:szCs w:val="22"/>
-              </w:rPr>
-              <w:t>03231045</w:t>
-            </w:r>
-          </w:p>
-        </w:tc>
-      </w:tr>
-      <w:tr>
-        <w:trPr>
-          <w:trHeight w:val="349"/>
-        </w:trPr>
-        <w:tc>
-          <w:tcPr>
-            <w:cnfStyle w:val="001000000000" w:firstRow="0" w:lastRow="0" w:firstColumn="1" w:lastColumn="0" w:oddVBand="0" w:evenVBand="0" w:oddHBand="0" w:evenHBand="0" w:firstRowFirstColumn="0" w:firstRowLastColumn="0" w:lastRowFirstColumn="0" w:lastRowLastColumn="0"/>
-            <w:tcW w:w="6068" w:type="dxa"/>
-          </w:tcPr>
-          <w:p>
-            <w:pPr>
-              <w:rPr>
-                <w:rFonts w:ascii="Simplon Mono" w:hAnsi="Simplon Mono" w:cstheme="majorHAnsi"/>
-                <w:sz w:val="22"/>
-                <w:szCs w:val="22"/>
-              </w:rPr>
-            </w:pPr>
-            <w:r>
-              <w:rPr>
-                <w:rFonts w:ascii="Simplon Mono" w:hAnsi="Simplon Mono" w:cstheme="majorHAnsi"/>
-                <w:sz w:val="22"/>
-                <w:szCs w:val="22"/>
-              </w:rPr>
-              <w:t>Gabriel Santos Ferreira Vaz</w:t>
-            </w:r>
-          </w:p>
-        </w:tc>
-        <w:tc>
-          <w:tcPr>
-            <w:tcW w:w="2229" w:type="dxa"/>
-          </w:tcPr>
-          <w:p>
-            <w:pPr>
-              <w:cnfStyle w:val="000000000000" w:firstRow="0" w:lastRow="0" w:firstColumn="0" w:lastColumn="0" w:oddVBand="0" w:evenVBand="0" w:oddHBand="0" w:evenHBand="0" w:firstRowFirstColumn="0" w:firstRowLastColumn="0" w:lastRowFirstColumn="0" w:lastRowLastColumn="0"/>
-              <w:rPr>
-                <w:rFonts w:ascii="Simplon Mono" w:hAnsi="Simplon Mono" w:cstheme="majorHAnsi"/>
-                <w:sz w:val="22"/>
-                <w:szCs w:val="22"/>
-              </w:rPr>
-            </w:pPr>
-            <w:r>
-              <w:rPr>
-                <w:rFonts w:ascii="Simplon Mono" w:hAnsi="Simplon Mono" w:cstheme="majorHAnsi"/>
-                <w:sz w:val="22"/>
-                <w:szCs w:val="22"/>
-              </w:rPr>
-              <w:t>03231021</w:t>
-            </w:r>
-          </w:p>
-        </w:tc>
-      </w:tr>
-      <w:tr>
-        <w:trPr>
-          <w:trHeight w:val="337"/>
-        </w:trPr>
-        <w:tc>
-          <w:tcPr>
-            <w:cnfStyle w:val="001000000000" w:firstRow="0" w:lastRow="0" w:firstColumn="1" w:lastColumn="0" w:oddVBand="0" w:evenVBand="0" w:oddHBand="0" w:evenHBand="0" w:firstRowFirstColumn="0" w:firstRowLastColumn="0" w:lastRowFirstColumn="0" w:lastRowLastColumn="0"/>
-            <w:tcW w:w="6068" w:type="dxa"/>
-          </w:tcPr>
-          <w:p>
-            <w:pPr>
-              <w:rPr>
-                <w:rFonts w:ascii="Simplon Mono" w:hAnsi="Simplon Mono" w:cstheme="majorHAnsi"/>
-                <w:sz w:val="22"/>
-                <w:szCs w:val="22"/>
-              </w:rPr>
-            </w:pPr>
-            <w:r>
-              <w:rPr>
-                <w:rFonts w:ascii="Simplon Mono" w:hAnsi="Simplon Mono" w:cstheme="majorHAnsi"/>
-                <w:sz w:val="22"/>
-                <w:szCs w:val="22"/>
-              </w:rPr>
-              <w:t>Giovanna Avila Alves Rodrigues</w:t>
-            </w:r>
-          </w:p>
-        </w:tc>
-        <w:tc>
-          <w:tcPr>
-            <w:tcW w:w="2229" w:type="dxa"/>
-          </w:tcPr>
-          <w:p>
-            <w:pPr>
-              <w:cnfStyle w:val="000000000000" w:firstRow="0" w:lastRow="0" w:firstColumn="0" w:lastColumn="0" w:oddVBand="0" w:evenVBand="0" w:oddHBand="0" w:evenHBand="0" w:firstRowFirstColumn="0" w:firstRowLastColumn="0" w:lastRowFirstColumn="0" w:lastRowLastColumn="0"/>
-              <w:rPr>
-                <w:rFonts w:ascii="Simplon Mono" w:hAnsi="Simplon Mono" w:cstheme="majorHAnsi"/>
-                <w:sz w:val="22"/>
-                <w:szCs w:val="22"/>
-              </w:rPr>
-            </w:pPr>
-            <w:r>
-              <w:rPr>
-                <w:rFonts w:ascii="Simplon Mono" w:hAnsi="Simplon Mono" w:cstheme="majorHAnsi"/>
-                <w:sz w:val="22"/>
-                <w:szCs w:val="22"/>
-              </w:rPr>
-              <w:t>03231040</w:t>
-            </w:r>
-          </w:p>
-        </w:tc>
-      </w:tr>
-      <w:tr>
-        <w:trPr>
-          <w:trHeight w:val="349"/>
-        </w:trPr>
-        <w:tc>
-          <w:tcPr>
-            <w:cnfStyle w:val="001000000000" w:firstRow="0" w:lastRow="0" w:firstColumn="1" w:lastColumn="0" w:oddVBand="0" w:evenVBand="0" w:oddHBand="0" w:evenHBand="0" w:firstRowFirstColumn="0" w:firstRowLastColumn="0" w:lastRowFirstColumn="0" w:lastRowLastColumn="0"/>
-            <w:tcW w:w="6068" w:type="dxa"/>
-          </w:tcPr>
-          <w:p>
-            <w:pPr>
-              <w:rPr>
-                <w:rFonts w:ascii="Simplon Mono" w:hAnsi="Simplon Mono" w:cstheme="majorHAnsi"/>
-                <w:sz w:val="22"/>
-                <w:szCs w:val="22"/>
-              </w:rPr>
-            </w:pPr>
-            <w:r>
-              <w:rPr>
-                <w:rFonts w:ascii="Simplon Mono" w:hAnsi="Simplon Mono" w:cstheme="majorHAnsi"/>
-                <w:sz w:val="22"/>
-                <w:szCs w:val="22"/>
-              </w:rPr>
-              <w:t>Yasmin Yuri Cunha Kakoi</w:t>
-            </w:r>
-          </w:p>
-        </w:tc>
-        <w:tc>
-          <w:tcPr>
-            <w:tcW w:w="2229" w:type="dxa"/>
-          </w:tcPr>
-          <w:p>
-            <w:pPr>
-              <w:cnfStyle w:val="000000000000" w:firstRow="0" w:lastRow="0" w:firstColumn="0" w:lastColumn="0" w:oddVBand="0" w:evenVBand="0" w:oddHBand="0" w:evenHBand="0" w:firstRowFirstColumn="0" w:firstRowLastColumn="0" w:lastRowFirstColumn="0" w:lastRowLastColumn="0"/>
-              <w:rPr>
-                <w:rFonts w:ascii="Simplon Mono" w:hAnsi="Simplon Mono" w:cstheme="majorHAnsi"/>
-                <w:sz w:val="22"/>
-                <w:szCs w:val="22"/>
-              </w:rPr>
-            </w:pPr>
-            <w:r>
-              <w:rPr>
-                <w:rFonts w:ascii="Simplon Mono" w:hAnsi="Simplon Mono" w:cstheme="majorHAnsi"/>
-                <w:sz w:val="22"/>
-                <w:szCs w:val="22"/>
-              </w:rPr>
-              <w:t>03231023</w:t>
-            </w:r>
-          </w:p>
-        </w:tc>
-      </w:tr>
-    </w:tbl>
-    <w:p>
-      <w:pPr>
-        <w:rPr>
-          <w:rFonts w:ascii="Simplon Mono" w:hAnsi="Simplon Mono"/>
-        </w:rPr>
-      </w:pPr>
+        <w:pStyle w:val="Ttulo2"/>
+        <w:rPr>
+          <w:rFonts w:ascii="Simplon Mono" w:hAnsi="Simplon Mono"/>
+        </w:rPr>
+      </w:pPr>
+      <w:r>
+        <w:rPr>
+          <w:rFonts w:ascii="Simplon Mono" w:hAnsi="Simplon Mono"/>
+        </w:rPr>
+        <w:t>1 - Nome do Projeto de PI</w:t>
+      </w:r>
     </w:p>
     <w:p>
       <w:pPr>
         <w:rPr>
           <w:rFonts w:ascii="Simplon Mono" w:hAnsi="Simplon Mono"/>
-          <w:sz w:val="22"/>
-          <w:szCs w:val="22"/>
-        </w:rPr>
-      </w:pPr>
-      <w:r>
-        <w:rPr>
-          <w:rFonts w:ascii="Simplon Mono" w:hAnsi="Simplon Mono"/>
-          <w:sz w:val="22"/>
-          <w:szCs w:val="22"/>
-        </w:rPr>
-        <w:t>Subir 1 arquivo por Grupo.</w:t>
+        </w:rPr>
+      </w:pPr>
+      <w:r>
+        <w:rPr>
+          <w:rFonts w:ascii="Simplon Mono" w:hAnsi="Simplon Mono"/>
+        </w:rPr>
+        <w:t>+VIDAS</w:t>
       </w:r>
     </w:p>
     <w:p>
       <w:pPr>
         <w:rPr>
           <w:rFonts w:ascii="Simplon Mono" w:hAnsi="Simplon Mono"/>
-          <w:sz w:val="22"/>
-          <w:szCs w:val="22"/>
         </w:rPr>
       </w:pPr>
     </w:p>
     <w:p>
       <w:pPr>
-        <w:jc w:val="both"/>
-        <w:rPr>
-          <w:rFonts w:ascii="Simplon Mono" w:hAnsi="Simplon Mono"/>
-          <w:b/>
-        </w:rPr>
-      </w:pPr>
-      <w:r>
-        <w:rPr>
-          <w:rFonts w:ascii="Simplon Mono" w:hAnsi="Simplon Mono"/>
-          <w:b/>
-        </w:rPr>
-        <w:t>ORIENTAÇÕES</w:t>
+        <w:pStyle w:val="Ttulo2"/>
+        <w:rPr>
+          <w:rFonts w:ascii="Simplon Mono" w:hAnsi="Simplon Mono"/>
+        </w:rPr>
+      </w:pPr>
+      <w:r>
+        <w:rPr>
+          <w:rFonts w:ascii="Simplon Mono" w:hAnsi="Simplon Mono"/>
+        </w:rPr>
+        <w:t xml:space="preserve">2 </w:t>
+      </w:r>
+      <w:r>
+        <w:rPr>
+          <w:rFonts w:ascii="Simplon Mono" w:hAnsi="Simplon Mono"/>
+        </w:rPr>
+        <w:t>–</w:t>
+      </w:r>
+      <w:r>
+        <w:rPr>
+          <w:rFonts w:ascii="Simplon Mono" w:hAnsi="Simplon Mono"/>
+        </w:rPr>
+        <w:t xml:space="preserve"> </w:t>
+      </w:r>
+      <w:r>
+        <w:rPr>
+          <w:rFonts w:ascii="Simplon Mono" w:hAnsi="Simplon Mono"/>
+        </w:rPr>
+        <w:t>Uma breve descrição do Projeto de PI</w:t>
       </w:r>
     </w:p>
     <w:p>
@@ -459,6 +116,27 @@
           <w:b/>
         </w:rPr>
       </w:pPr>
+      <w:r>
+        <w:rPr>
+          <w:rFonts w:ascii="Simplon Mono" w:hAnsi="Simplon Mono"/>
+          <w:b/>
+        </w:rPr>
+        <w:t xml:space="preserve">O nosso projeto consiste em criar um sistema que conecte doadores com instituições </w:t>
+      </w:r>
+      <w:r>
+        <w:rPr>
+          <w:rFonts w:ascii="Simplon Mono" w:hAnsi="Simplon Mono"/>
+          <w:b/>
+        </w:rPr>
+        <w:t xml:space="preserve">e eventos </w:t>
+      </w:r>
+      <w:r>
+        <w:rPr>
+          <w:rFonts w:ascii="Simplon Mono" w:hAnsi="Simplon Mono"/>
+          <w:b/>
+        </w:rPr>
+        <w:t>de doação de sangue, com foco no beneficiário para agendamentos dos clientes que irão participar do evento.</w:t>
+      </w:r>
     </w:p>
     <w:p>
       <w:pPr>
@@ -466,662 +144,121 @@
         <w:rPr>
           <w:rFonts w:ascii="Simplon Mono" w:hAnsi="Simplon Mono"/>
           <w:b/>
-          <w:bCs/>
-        </w:rPr>
-      </w:pPr>
-      <w:r>
-        <w:rPr>
-          <w:rFonts w:ascii="Simplon Mono" w:hAnsi="Simplon Mono"/>
-          <w:b/>
-          <w:bCs/>
-        </w:rPr>
-        <w:t xml:space="preserve">1 – PREPARAR O </w:t>
-      </w:r>
-      <w:r>
-        <w:rPr>
-          <w:rFonts w:ascii="Simplon Mono" w:hAnsi="Simplon Mono"/>
-          <w:b/>
-          <w:bCs/>
-        </w:rPr>
-        <w:t>WIREFRAME</w:t>
-      </w:r>
+        </w:rPr>
+      </w:pPr>
     </w:p>
     <w:p>
       <w:pPr>
-        <w:jc w:val="both"/>
-        <w:rPr>
-          <w:rFonts w:ascii="Simplon Mono" w:hAnsi="Simplon Mono"/>
-        </w:rPr>
-      </w:pPr>
-      <w:r>
-        <w:rPr>
-          <w:rFonts w:ascii="Simplon Mono" w:hAnsi="Simplon Mono"/>
-        </w:rPr>
-        <w:t xml:space="preserve">Escolher e preparar o </w:t>
-      </w:r>
-      <w:proofErr w:type="spellStart"/>
-      <w:r>
-        <w:rPr>
-          <w:rFonts w:ascii="Simplon Mono" w:hAnsi="Simplon Mono"/>
-        </w:rPr>
-        <w:t>wireframe</w:t>
-      </w:r>
-      <w:proofErr w:type="spellEnd"/>
-      <w:r>
-        <w:rPr>
-          <w:rFonts w:ascii="Simplon Mono" w:hAnsi="Simplon Mono"/>
-        </w:rPr>
-        <w:t xml:space="preserve"> que vocês querem testar - o </w:t>
-      </w:r>
-      <w:proofErr w:type="spellStart"/>
-      <w:r>
-        <w:rPr>
-          <w:rFonts w:ascii="Simplon Mono" w:hAnsi="Simplon Mono"/>
-        </w:rPr>
-        <w:t>wireframe</w:t>
-      </w:r>
-      <w:proofErr w:type="spellEnd"/>
-      <w:r>
-        <w:rPr>
-          <w:rFonts w:ascii="Simplon Mono" w:hAnsi="Simplon Mono"/>
-        </w:rPr>
-        <w:t xml:space="preserve"> precisa ser navegável</w:t>
+        <w:pStyle w:val="Ttulo2"/>
+        <w:rPr>
+          <w:rFonts w:ascii="Simplon Mono" w:hAnsi="Simplon Mono"/>
+        </w:rPr>
+      </w:pPr>
+      <w:r>
+        <w:rPr>
+          <w:rFonts w:ascii="Simplon Mono" w:hAnsi="Simplon Mono"/>
+        </w:rPr>
+        <w:t xml:space="preserve">3 – </w:t>
+      </w:r>
+      <w:r>
+        <w:rPr>
+          <w:rFonts w:ascii="Simplon Mono" w:hAnsi="Simplon Mono"/>
+        </w:rPr>
+        <w:t>Descreva a tela escolhida para a aplicação do teste de usabilidade</w:t>
       </w:r>
     </w:p>
     <w:p>
       <w:pPr>
-        <w:jc w:val="both"/>
-        <w:rPr>
-          <w:rFonts w:ascii="Simplon Mono" w:hAnsi="Simplon Mono"/>
-        </w:rPr>
-      </w:pPr>
+        <w:rPr>
+          <w:rFonts w:ascii="Simplon Mono" w:hAnsi="Simplon Mono"/>
+        </w:rPr>
+      </w:pPr>
+      <w:r>
+        <w:rPr>
+          <w:rFonts w:ascii="Simplon Mono" w:hAnsi="Simplon Mono"/>
+        </w:rPr>
+        <w:t xml:space="preserve">Tela </w:t>
+      </w:r>
+      <w:r>
+        <w:rPr>
+          <w:rFonts w:ascii="Simplon Mono" w:hAnsi="Simplon Mono"/>
+        </w:rPr>
+        <w:t>inicial</w:t>
+      </w:r>
+      <w:r>
+        <w:rPr>
+          <w:rFonts w:ascii="Simplon Mono" w:hAnsi="Simplon Mono"/>
+        </w:rPr>
+        <w:t>, que contém todas as informações necessárias e direcionamentos para funcionalidades.</w:t>
+      </w:r>
     </w:p>
     <w:p>
       <w:pPr>
-        <w:jc w:val="both"/>
-        <w:rPr>
-          <w:rFonts w:ascii="Simplon Mono" w:hAnsi="Simplon Mono"/>
-          <w:b/>
-          <w:bCs/>
-        </w:rPr>
-      </w:pPr>
-      <w:r>
-        <w:rPr>
-          <w:rFonts w:ascii="Simplon Mono" w:hAnsi="Simplon Mono"/>
-          <w:b/>
-          <w:bCs/>
-        </w:rPr>
-        <w:t>2 – DEFINIR FUNCIONALIDADES E TEMPOS</w:t>
+        <w:rPr>
+          <w:rFonts w:ascii="Simplon Mono" w:hAnsi="Simplon Mono"/>
+        </w:rPr>
+      </w:pPr>
+      <w:r>
+        <w:rPr>
+          <w:rFonts w:ascii="Simplon Mono" w:hAnsi="Simplon Mono"/>
+        </w:rPr>
+        <w:t>Tela de cadastro para o cadastro do usuário.</w:t>
       </w:r>
     </w:p>
     <w:p>
       <w:pPr>
-        <w:jc w:val="both"/>
-        <w:rPr>
-          <w:rFonts w:ascii="Simplon Mono" w:hAnsi="Simplon Mono"/>
-        </w:rPr>
-      </w:pPr>
-      <w:r>
-        <w:rPr>
-          <w:rFonts w:ascii="Simplon Mono" w:hAnsi="Simplon Mono"/>
-        </w:rPr>
-        <w:t>Definam as funcionalidades que desejam testar e atribuam um tempo para cada funcionalidade (</w:t>
-      </w:r>
-      <w:proofErr w:type="spellStart"/>
-      <w:r>
-        <w:rPr>
-          <w:rFonts w:ascii="Simplon Mono" w:hAnsi="Simplon Mono"/>
-        </w:rPr>
-        <w:t>Ex</w:t>
-      </w:r>
-      <w:proofErr w:type="spellEnd"/>
-      <w:r>
-        <w:rPr>
-          <w:rFonts w:ascii="Simplon Mono" w:hAnsi="Simplon Mono"/>
-        </w:rPr>
-        <w:t>: CADASTRO - A partir da página inicial, encontrar o formulário de cadastro e se cadastrar – tempo: 30 segundos). No máximo 3 itens.</w:t>
+        <w:rPr>
+          <w:rFonts w:ascii="Simplon Mono" w:hAnsi="Simplon Mono"/>
+        </w:rPr>
+      </w:pPr>
+      <w:r>
+        <w:rPr>
+          <w:rFonts w:ascii="Simplon Mono" w:hAnsi="Simplon Mono"/>
+        </w:rPr>
+        <w:t>Tela de busca de instituições onde o usuário pesquisa um local próximo para doar.</w:t>
       </w:r>
     </w:p>
     <w:p>
       <w:pPr>
-        <w:jc w:val="both"/>
-        <w:rPr>
-          <w:rFonts w:ascii="Simplon Mono" w:hAnsi="Simplon Mono"/>
-        </w:rPr>
-      </w:pPr>
-    </w:p>
-    <w:p>
-      <w:pPr>
-        <w:jc w:val="both"/>
-        <w:rPr>
-          <w:rFonts w:ascii="Simplon Mono" w:hAnsi="Simplon Mono"/>
-          <w:b/>
-          <w:bCs/>
-        </w:rPr>
-      </w:pPr>
-      <w:r>
-        <w:rPr>
-          <w:rFonts w:ascii="Simplon Mono" w:hAnsi="Simplon Mono"/>
-          <w:b/>
-          <w:bCs/>
-        </w:rPr>
-        <w:t>3 – DEFINIR PERGUNTAS PARA O QUESTIONÁRIO</w:t>
-      </w:r>
-    </w:p>
-    <w:p>
-      <w:pPr>
-        <w:jc w:val="both"/>
-        <w:rPr>
-          <w:rFonts w:ascii="Simplon Mono" w:hAnsi="Simplon Mono"/>
-        </w:rPr>
-      </w:pPr>
-      <w:r>
-        <w:rPr>
-          <w:rFonts w:ascii="Simplon Mono" w:hAnsi="Simplon Mono"/>
-        </w:rPr>
-        <w:t>Definam as perguntas do questionário. Obviamente, as perguntas precisam estar vinculadas com as funcionalidades testadas, mas pode adicionar perguntas sobre a percepção geral do usuário dentro da aplicação. No máximo 6 perguntas. Definam com sabedoria, lembrem-se que os usuários fazem uma coisa e dizem que fazem outra.</w:t>
-      </w:r>
-    </w:p>
-    <w:p>
-      <w:pPr>
-        <w:jc w:val="both"/>
-        <w:rPr>
-          <w:rFonts w:ascii="Simplon Mono" w:hAnsi="Simplon Mono"/>
-          <w:b/>
-        </w:rPr>
-      </w:pPr>
-    </w:p>
-    <w:p>
-      <w:pPr>
-        <w:jc w:val="both"/>
-        <w:rPr>
-          <w:rFonts w:ascii="Simplon Mono" w:hAnsi="Simplon Mono"/>
-          <w:b/>
-        </w:rPr>
-      </w:pPr>
-      <w:r>
-        <w:rPr>
-          <w:rFonts w:ascii="Simplon Mono" w:hAnsi="Simplon Mono"/>
-          <w:b/>
-          <w:bCs/>
-        </w:rPr>
-        <w:t>4</w:t>
-      </w:r>
-      <w:r>
-        <w:rPr>
-          <w:rFonts w:ascii="Simplon Mono" w:hAnsi="Simplon Mono"/>
-          <w:b/>
-        </w:rPr>
-        <w:t xml:space="preserve"> – </w:t>
-      </w:r>
-      <w:r>
-        <w:rPr>
-          <w:rFonts w:ascii="Simplon Mono" w:hAnsi="Simplon Mono"/>
-          <w:b/>
-          <w:bCs/>
-        </w:rPr>
-        <w:t>CRIAR FORMULÁRIO ONLINE</w:t>
-      </w:r>
-    </w:p>
-    <w:p>
-      <w:pPr>
-        <w:jc w:val="both"/>
-        <w:rPr>
-          <w:rFonts w:ascii="Simplon Mono" w:hAnsi="Simplon Mono"/>
-          <w:bCs/>
-        </w:rPr>
-      </w:pPr>
-      <w:r>
-        <w:rPr>
-          <w:rFonts w:ascii="Simplon Mono" w:hAnsi="Simplon Mono"/>
-          <w:bCs/>
-        </w:rPr>
-        <w:t>Crie um formulário online, na sua ferramenta de preferência (</w:t>
-      </w:r>
-      <w:proofErr w:type="spellStart"/>
-      <w:r>
-        <w:rPr>
-          <w:rFonts w:ascii="Simplon Mono" w:hAnsi="Simplon Mono"/>
-          <w:bCs/>
-        </w:rPr>
-        <w:t>Ex</w:t>
-      </w:r>
-      <w:proofErr w:type="spellEnd"/>
-      <w:r>
-        <w:rPr>
-          <w:rFonts w:ascii="Simplon Mono" w:hAnsi="Simplon Mono"/>
-          <w:bCs/>
-        </w:rPr>
-        <w:t xml:space="preserve">: Google </w:t>
-      </w:r>
-      <w:proofErr w:type="spellStart"/>
-      <w:r>
-        <w:rPr>
-          <w:rFonts w:ascii="Simplon Mono" w:hAnsi="Simplon Mono"/>
-          <w:bCs/>
-        </w:rPr>
-        <w:t>Forms</w:t>
-      </w:r>
-      <w:proofErr w:type="spellEnd"/>
-      <w:r>
-        <w:rPr>
-          <w:rFonts w:ascii="Simplon Mono" w:hAnsi="Simplon Mono"/>
-          <w:bCs/>
-        </w:rPr>
-        <w:t xml:space="preserve">, </w:t>
-      </w:r>
-      <w:proofErr w:type="spellStart"/>
-      <w:proofErr w:type="gramStart"/>
-      <w:r>
-        <w:rPr>
-          <w:rFonts w:ascii="Simplon Mono" w:hAnsi="Simplon Mono"/>
-          <w:bCs/>
-        </w:rPr>
-        <w:t>SurveyMonkey,ETC</w:t>
-      </w:r>
-      <w:proofErr w:type="spellEnd"/>
-      <w:proofErr w:type="gramEnd"/>
-      <w:r>
-        <w:rPr>
-          <w:rFonts w:ascii="Simplon Mono" w:hAnsi="Simplon Mono"/>
-          <w:bCs/>
-        </w:rPr>
-        <w:t>).</w:t>
-      </w:r>
-    </w:p>
-    <w:p>
-      <w:pPr>
-        <w:jc w:val="both"/>
-        <w:rPr>
-          <w:rFonts w:ascii="Simplon Mono" w:hAnsi="Simplon Mono"/>
-          <w:b/>
-        </w:rPr>
-      </w:pPr>
-    </w:p>
-    <w:p>
-      <w:pPr>
-        <w:jc w:val="both"/>
-        <w:rPr>
-          <w:rFonts w:ascii="Simplon Mono" w:hAnsi="Simplon Mono"/>
-          <w:b/>
-        </w:rPr>
-      </w:pPr>
-      <w:r>
-        <w:rPr>
-          <w:rFonts w:ascii="Simplon Mono" w:hAnsi="Simplon Mono"/>
-          <w:b/>
-          <w:bCs/>
-        </w:rPr>
-        <w:t xml:space="preserve">5 </w:t>
-      </w:r>
-      <w:r>
-        <w:rPr>
-          <w:rFonts w:ascii="Simplon Mono" w:hAnsi="Simplon Mono"/>
-          <w:b/>
-        </w:rPr>
-        <w:t>–</w:t>
-      </w:r>
-      <w:r>
-        <w:rPr>
-          <w:rFonts w:ascii="Simplon Mono" w:hAnsi="Simplon Mono"/>
-          <w:b/>
-          <w:bCs/>
-        </w:rPr>
-        <w:t xml:space="preserve"> APLICAR O TESTE</w:t>
-      </w:r>
-      <w:r>
-        <w:rPr>
-          <w:rFonts w:ascii="Simplon Mono" w:hAnsi="Simplon Mono"/>
-          <w:b/>
-          <w:bCs/>
-        </w:rPr>
-        <w:t xml:space="preserve"> COM PESSOAS DA SALA E PESSOAS EXTERNAS</w:t>
-      </w:r>
-    </w:p>
-    <w:p>
-      <w:pPr>
-        <w:jc w:val="both"/>
-        <w:rPr>
-          <w:rFonts w:ascii="Simplon Mono" w:hAnsi="Simplon Mono"/>
-          <w:bCs/>
-        </w:rPr>
-      </w:pPr>
-      <w:r>
-        <w:rPr>
-          <w:rFonts w:ascii="Simplon Mono" w:hAnsi="Simplon Mono"/>
-          <w:bCs/>
-        </w:rPr>
-        <w:t>Cada grupo deverá coordenar o teste em sala de aula. Apresentar o contexto do projeto, aplicar o teste controlando os tempos.</w:t>
-      </w:r>
-      <w:r>
-        <w:rPr>
-          <w:rFonts w:ascii="Simplon Mono" w:hAnsi="Simplon Mono"/>
-          <w:bCs/>
-        </w:rPr>
-        <w:t xml:space="preserve"> APRESENTAR A PERSONA, </w:t>
-      </w:r>
-      <w:r>
-        <w:rPr>
-          <w:rFonts w:ascii="Simplon Mono" w:hAnsi="Simplon Mono"/>
-          <w:bCs/>
-        </w:rPr>
-        <w:t>AS PESSOAS</w:t>
-      </w:r>
-      <w:r>
-        <w:rPr>
-          <w:rFonts w:ascii="Simplon Mono" w:hAnsi="Simplon Mono"/>
-          <w:bCs/>
-        </w:rPr>
-        <w:t xml:space="preserve"> DEVEM INCORPORAR A PERSONA.</w:t>
-      </w:r>
-    </w:p>
-    <w:p>
-      <w:pPr>
-        <w:jc w:val="both"/>
-        <w:rPr>
-          <w:rFonts w:ascii="Simplon Mono" w:hAnsi="Simplon Mono"/>
-          <w:b/>
-        </w:rPr>
-      </w:pPr>
-    </w:p>
-    <w:p>
-      <w:pPr>
-        <w:jc w:val="both"/>
-        <w:rPr>
-          <w:rFonts w:ascii="Simplon Mono" w:hAnsi="Simplon Mono"/>
-          <w:b/>
-        </w:rPr>
-      </w:pPr>
-      <w:r>
-        <w:rPr>
-          <w:rFonts w:ascii="Simplon Mono" w:hAnsi="Simplon Mono"/>
-          <w:b/>
-          <w:bCs/>
-        </w:rPr>
-        <w:t xml:space="preserve">6 </w:t>
-      </w:r>
-      <w:r>
-        <w:rPr>
-          <w:rFonts w:ascii="Simplon Mono" w:hAnsi="Simplon Mono"/>
-          <w:b/>
-        </w:rPr>
-        <w:t>–</w:t>
-      </w:r>
-      <w:r>
-        <w:rPr>
-          <w:rFonts w:ascii="Simplon Mono" w:hAnsi="Simplon Mono"/>
-          <w:b/>
-          <w:bCs/>
-        </w:rPr>
-        <w:t xml:space="preserve"> ANALISAR RESULTADO E APLICAR MELHORIAS NO PROJETO</w:t>
-      </w:r>
-    </w:p>
-    <w:p>
-      <w:pPr>
-        <w:jc w:val="both"/>
-        <w:rPr>
-          <w:rFonts w:ascii="Simplon Mono" w:hAnsi="Simplon Mono"/>
-          <w:bCs/>
-        </w:rPr>
-      </w:pPr>
-      <w:r>
-        <w:rPr>
-          <w:rFonts w:ascii="Simplon Mono" w:hAnsi="Simplon Mono"/>
-          <w:bCs/>
-        </w:rPr>
-        <w:t>Analisar as respostas, identificar as melhorias necessárias e aplicar no projeto.</w:t>
-      </w:r>
-    </w:p>
-    <w:p>
-      <w:pPr>
-        <w:jc w:val="both"/>
-        <w:rPr>
-          <w:rFonts w:ascii="Simplon Mono" w:hAnsi="Simplon Mono"/>
-          <w:b/>
-        </w:rPr>
-      </w:pPr>
-    </w:p>
-    <w:p>
-      <w:pPr>
-        <w:jc w:val="both"/>
-        <w:rPr>
-          <w:rFonts w:ascii="Simplon Mono" w:hAnsi="Simplon Mono"/>
-          <w:b/>
-        </w:rPr>
-      </w:pPr>
-      <w:r>
-        <w:rPr>
-          <w:rFonts w:ascii="Simplon Mono" w:hAnsi="Simplon Mono"/>
-          <w:b/>
-          <w:bCs/>
-        </w:rPr>
-        <w:t xml:space="preserve">7 </w:t>
-      </w:r>
-      <w:r>
-        <w:rPr>
-          <w:rFonts w:ascii="Simplon Mono" w:hAnsi="Simplon Mono"/>
-          <w:b/>
-        </w:rPr>
-        <w:t>–</w:t>
-      </w:r>
-      <w:r>
-        <w:rPr>
-          <w:rFonts w:ascii="Simplon Mono" w:hAnsi="Simplon Mono"/>
-          <w:b/>
-          <w:bCs/>
-        </w:rPr>
-        <w:t xml:space="preserve"> ELABORAR RELATÓRIO</w:t>
-      </w:r>
-    </w:p>
-    <w:p>
-      <w:pPr>
-        <w:jc w:val="both"/>
-        <w:rPr>
-          <w:rFonts w:ascii="Simplon Mono" w:hAnsi="Simplon Mono"/>
-          <w:bCs/>
-        </w:rPr>
-      </w:pPr>
-      <w:r>
-        <w:rPr>
-          <w:rFonts w:ascii="Simplon Mono" w:hAnsi="Simplon Mono"/>
-          <w:bCs/>
-        </w:rPr>
-        <w:t>Elaborar um relatório descrevendo os seguintes itens:</w:t>
-      </w:r>
-    </w:p>
-    <w:p>
-      <w:pPr>
-        <w:numPr>
-          <w:ilvl w:val="0"/>
-          <w:numId w:val="13"/>
-        </w:numPr>
-        <w:jc w:val="both"/>
-        <w:rPr>
-          <w:rFonts w:ascii="Simplon Mono" w:hAnsi="Simplon Mono"/>
-          <w:bCs/>
-        </w:rPr>
-      </w:pPr>
-      <w:r>
-        <w:rPr>
-          <w:rFonts w:ascii="Simplon Mono" w:hAnsi="Simplon Mono"/>
-          <w:bCs/>
-        </w:rPr>
-        <w:t>Descrição da tela escolhida;</w:t>
-      </w:r>
-    </w:p>
-    <w:p>
-      <w:pPr>
-        <w:numPr>
-          <w:ilvl w:val="0"/>
-          <w:numId w:val="13"/>
-        </w:numPr>
-        <w:jc w:val="both"/>
-        <w:rPr>
-          <w:rFonts w:ascii="Simplon Mono" w:hAnsi="Simplon Mono"/>
-          <w:bCs/>
-        </w:rPr>
-      </w:pPr>
-      <w:r>
-        <w:rPr>
-          <w:rFonts w:ascii="Simplon Mono" w:hAnsi="Simplon Mono"/>
-          <w:bCs/>
-        </w:rPr>
-        <w:t>Descrição das funcionalidades escolhidas;</w:t>
-      </w:r>
-    </w:p>
-    <w:p>
-      <w:pPr>
-        <w:numPr>
-          <w:ilvl w:val="0"/>
-          <w:numId w:val="13"/>
-        </w:numPr>
-        <w:jc w:val="both"/>
-        <w:rPr>
-          <w:rFonts w:ascii="Simplon Mono" w:hAnsi="Simplon Mono"/>
-          <w:bCs/>
-        </w:rPr>
-      </w:pPr>
-      <w:r>
-        <w:rPr>
-          <w:rFonts w:ascii="Simplon Mono" w:hAnsi="Simplon Mono"/>
-          <w:bCs/>
-        </w:rPr>
-        <w:t>Descrição das perguntas escolhidas;</w:t>
-      </w:r>
-    </w:p>
-    <w:p>
-      <w:pPr>
-        <w:numPr>
-          <w:ilvl w:val="0"/>
-          <w:numId w:val="13"/>
-        </w:numPr>
-        <w:jc w:val="both"/>
-        <w:rPr>
-          <w:rFonts w:ascii="Simplon Mono" w:hAnsi="Simplon Mono"/>
-          <w:bCs/>
-        </w:rPr>
-      </w:pPr>
-      <w:r>
-        <w:rPr>
-          <w:rFonts w:ascii="Simplon Mono" w:hAnsi="Simplon Mono"/>
-          <w:bCs/>
-        </w:rPr>
-        <w:t>Resultado da análise das respostas;</w:t>
-      </w:r>
-    </w:p>
-    <w:p>
-      <w:pPr>
-        <w:numPr>
-          <w:ilvl w:val="0"/>
-          <w:numId w:val="13"/>
-        </w:numPr>
-        <w:jc w:val="both"/>
-        <w:rPr>
-          <w:rFonts w:ascii="Simplon Mono" w:hAnsi="Simplon Mono"/>
-          <w:bCs/>
-        </w:rPr>
-      </w:pPr>
-      <w:r>
-        <w:rPr>
-          <w:rFonts w:ascii="Simplon Mono" w:hAnsi="Simplon Mono"/>
-          <w:bCs/>
-        </w:rPr>
-        <w:t>Melhorias identificadas e aplicadas no projeto;</w:t>
-      </w:r>
-    </w:p>
-    <w:p>
-      <w:pPr>
-        <w:jc w:val="both"/>
-        <w:rPr>
-          <w:rFonts w:ascii="Simplon Mono" w:hAnsi="Simplon Mono"/>
-          <w:b/>
-        </w:rPr>
-      </w:pPr>
-    </w:p>
-    <w:p>
-      <w:pPr>
-        <w:jc w:val="both"/>
-        <w:rPr>
-          <w:rFonts w:ascii="Simplon Mono" w:hAnsi="Simplon Mono"/>
-          <w:b/>
-        </w:rPr>
-      </w:pPr>
-    </w:p>
-    <w:p>
-      <w:pPr>
-        <w:jc w:val="both"/>
-        <w:rPr>
-          <w:rFonts w:ascii="Simplon Mono" w:hAnsi="Simplon Mono"/>
-          <w:b/>
-        </w:rPr>
-      </w:pPr>
-    </w:p>
-    <w:p>
-      <w:pPr>
-        <w:pStyle w:val="Ttulo2"/>
-        <w:rPr>
-          <w:rFonts w:ascii="Simplon Mono" w:hAnsi="Simplon Mono"/>
-        </w:rPr>
-      </w:pPr>
-      <w:r>
-        <w:rPr>
-          <w:rFonts w:ascii="Simplon Mono" w:hAnsi="Simplon Mono"/>
-        </w:rPr>
-        <w:t>1 - Nome do Projeto de PI</w:t>
-      </w:r>
-    </w:p>
-    <w:p>
-      <w:pPr>
-        <w:rPr>
-          <w:rFonts w:ascii="Simplon Mono" w:hAnsi="Simplon Mono"/>
-        </w:rPr>
-      </w:pPr>
-      <w:r>
-        <w:rPr>
-          <w:rFonts w:ascii="Simplon Mono" w:hAnsi="Simplon Mono"/>
-        </w:rPr>
-        <w:t>+VIDAS</w:t>
-      </w:r>
-    </w:p>
-    <w:p>
-      <w:pPr>
-        <w:rPr>
-          <w:rFonts w:ascii="Simplon Mono" w:hAnsi="Simplon Mono"/>
-        </w:rPr>
-      </w:pPr>
-    </w:p>
-    <w:p>
-      <w:pPr>
-        <w:rPr>
-          <w:rFonts w:ascii="Simplon Mono" w:hAnsi="Simplon Mono"/>
-        </w:rPr>
-      </w:pPr>
-    </w:p>
-    <w:p>
-      <w:pPr>
-        <w:rPr>
-          <w:rFonts w:ascii="Simplon Mono" w:hAnsi="Simplon Mono"/>
-        </w:rPr>
-      </w:pPr>
-    </w:p>
-    <w:p>
-      <w:pPr>
-        <w:pStyle w:val="Ttulo2"/>
-        <w:rPr>
-          <w:rFonts w:ascii="Simplon Mono" w:hAnsi="Simplon Mono"/>
-        </w:rPr>
-      </w:pPr>
-      <w:r>
-        <w:rPr>
-          <w:rFonts w:ascii="Simplon Mono" w:hAnsi="Simplon Mono"/>
-        </w:rPr>
-        <w:t xml:space="preserve">2 </w:t>
-      </w:r>
-      <w:r>
-        <w:rPr>
-          <w:rFonts w:ascii="Simplon Mono" w:hAnsi="Simplon Mono"/>
-        </w:rPr>
-        <w:t>–</w:t>
+        <w:rPr>
+          <w:rFonts w:ascii="Simplon Mono" w:hAnsi="Simplon Mono"/>
+        </w:rPr>
+      </w:pPr>
+      <w:r>
+        <w:rPr>
+          <w:rFonts w:ascii="Simplon Mono" w:hAnsi="Simplon Mono"/>
+        </w:rPr>
+        <w:t xml:space="preserve">Tela de agendamento onde </w:t>
+      </w:r>
+      <w:r>
+        <w:rPr>
+          <w:rFonts w:ascii="Simplon Mono" w:hAnsi="Simplon Mono"/>
+        </w:rPr>
+        <w:t xml:space="preserve">o doador </w:t>
+      </w:r>
+      <w:r>
+        <w:rPr>
+          <w:rFonts w:ascii="Simplon Mono" w:hAnsi="Simplon Mono"/>
+        </w:rPr>
+        <w:t>s</w:t>
+      </w:r>
+      <w:r>
+        <w:rPr>
+          <w:rFonts w:ascii="Simplon Mono" w:hAnsi="Simplon Mono"/>
+        </w:rPr>
+        <w:t>e agenda</w:t>
+      </w:r>
+      <w:r>
+        <w:rPr>
+          <w:rFonts w:ascii="Simplon Mono" w:hAnsi="Simplon Mono"/>
+        </w:rPr>
+        <w:t xml:space="preserve"> no</w:t>
+      </w:r>
+      <w:r>
+        <w:rPr>
+          <w:rFonts w:ascii="Simplon Mono" w:hAnsi="Simplon Mono"/>
+        </w:rPr>
+        <w:t xml:space="preserve"> evento no</w:t>
       </w:r>
       <w:r>
         <w:rPr>
@@ -1133,188 +270,6 @@
         <w:rPr>
           <w:rFonts w:ascii="Simplon Mono" w:hAnsi="Simplon Mono"/>
         </w:rPr>
-        <w:t>Uma breve descrição do Projeto de PI</w:t>
-      </w:r>
-    </w:p>
-    <w:p>
-      <w:pPr>
-        <w:jc w:val="both"/>
-        <w:rPr>
-          <w:rFonts w:ascii="Simplon Mono" w:hAnsi="Simplon Mono"/>
-          <w:b/>
-        </w:rPr>
-      </w:pPr>
-      <w:r>
-        <w:rPr>
-          <w:rFonts w:ascii="Simplon Mono" w:hAnsi="Simplon Mono"/>
-          <w:b/>
-        </w:rPr>
-        <w:t xml:space="preserve">O nosso projeto consiste em criar um sistema que conecte doadores com instituições </w:t>
-      </w:r>
-      <w:r>
-        <w:rPr>
-          <w:rFonts w:ascii="Simplon Mono" w:hAnsi="Simplon Mono"/>
-          <w:b/>
-        </w:rPr>
-        <w:t xml:space="preserve">e eventos </w:t>
-      </w:r>
-      <w:r>
-        <w:rPr>
-          <w:rFonts w:ascii="Simplon Mono" w:hAnsi="Simplon Mono"/>
-          <w:b/>
-        </w:rPr>
-        <w:t>de doação de sangue, com foco no beneficiário para agendamentos dos clientes que irão participar do evento.</w:t>
-      </w:r>
-    </w:p>
-    <w:p>
-      <w:pPr>
-        <w:jc w:val="both"/>
-        <w:rPr>
-          <w:rFonts w:ascii="Simplon Mono" w:hAnsi="Simplon Mono"/>
-        </w:rPr>
-      </w:pPr>
-    </w:p>
-    <w:p>
-      <w:pPr>
-        <w:jc w:val="both"/>
-        <w:rPr>
-          <w:rFonts w:ascii="Simplon Mono" w:hAnsi="Simplon Mono"/>
-          <w:b/>
-        </w:rPr>
-      </w:pPr>
-    </w:p>
-    <w:p>
-      <w:pPr>
-        <w:jc w:val="both"/>
-        <w:rPr>
-          <w:rFonts w:ascii="Simplon Mono" w:hAnsi="Simplon Mono"/>
-          <w:b/>
-        </w:rPr>
-      </w:pPr>
-    </w:p>
-    <w:p>
-      <w:pPr>
-        <w:pStyle w:val="Ttulo2"/>
-        <w:rPr>
-          <w:rFonts w:ascii="Simplon Mono" w:hAnsi="Simplon Mono"/>
-        </w:rPr>
-      </w:pPr>
-      <w:r>
-        <w:rPr>
-          <w:rFonts w:ascii="Simplon Mono" w:hAnsi="Simplon Mono"/>
-        </w:rPr>
-        <w:t xml:space="preserve">3 – </w:t>
-      </w:r>
-      <w:r>
-        <w:rPr>
-          <w:rFonts w:ascii="Simplon Mono" w:hAnsi="Simplon Mono"/>
-        </w:rPr>
-        <w:t>Descreva a tela escolhida para a aplicação do teste de usabilidade</w:t>
-      </w:r>
-    </w:p>
-    <w:p>
-      <w:pPr>
-        <w:rPr>
-          <w:rFonts w:ascii="Simplon Mono" w:hAnsi="Simplon Mono"/>
-        </w:rPr>
-      </w:pPr>
-      <w:r>
-        <w:rPr>
-          <w:rFonts w:ascii="Simplon Mono" w:hAnsi="Simplon Mono"/>
-        </w:rPr>
-        <w:t xml:space="preserve">Tela </w:t>
-      </w:r>
-      <w:r>
-        <w:rPr>
-          <w:rFonts w:ascii="Simplon Mono" w:hAnsi="Simplon Mono"/>
-        </w:rPr>
-        <w:t>inicial</w:t>
-      </w:r>
-      <w:r>
-        <w:rPr>
-          <w:rFonts w:ascii="Simplon Mono" w:hAnsi="Simplon Mono"/>
-        </w:rPr>
-        <w:t>, que contém todas as informações necessárias e direcionamentos para funcionalidades.</w:t>
-      </w:r>
-    </w:p>
-    <w:p>
-      <w:pPr>
-        <w:rPr>
-          <w:rFonts w:ascii="Simplon Mono" w:hAnsi="Simplon Mono"/>
-        </w:rPr>
-      </w:pPr>
-      <w:r>
-        <w:rPr>
-          <w:rFonts w:ascii="Simplon Mono" w:hAnsi="Simplon Mono"/>
-        </w:rPr>
-        <w:t>Tela de cadastro para o cadastro do usuário.</w:t>
-      </w:r>
-    </w:p>
-    <w:p>
-      <w:pPr>
-        <w:rPr>
-          <w:rFonts w:ascii="Simplon Mono" w:hAnsi="Simplon Mono"/>
-        </w:rPr>
-      </w:pPr>
-      <w:r>
-        <w:rPr>
-          <w:rFonts w:ascii="Simplon Mono" w:hAnsi="Simplon Mono"/>
-        </w:rPr>
-        <w:t>Tela de busca de instituições onde o usuário pesquisa um local próximo para doar.</w:t>
-      </w:r>
-    </w:p>
-    <w:p>
-      <w:pPr>
-        <w:rPr>
-          <w:rFonts w:ascii="Simplon Mono" w:hAnsi="Simplon Mono"/>
-        </w:rPr>
-      </w:pPr>
-      <w:r>
-        <w:rPr>
-          <w:rFonts w:ascii="Simplon Mono" w:hAnsi="Simplon Mono"/>
-        </w:rPr>
-        <w:t xml:space="preserve">Tela de agendamento onde </w:t>
-      </w:r>
-      <w:r>
-        <w:rPr>
-          <w:rFonts w:ascii="Simplon Mono" w:hAnsi="Simplon Mono"/>
-        </w:rPr>
-        <w:t xml:space="preserve">o doador </w:t>
-      </w:r>
-      <w:r>
-        <w:rPr>
-          <w:rFonts w:ascii="Simplon Mono" w:hAnsi="Simplon Mono"/>
-        </w:rPr>
-        <w:t>s</w:t>
-      </w:r>
-      <w:r>
-        <w:rPr>
-          <w:rFonts w:ascii="Simplon Mono" w:hAnsi="Simplon Mono"/>
-        </w:rPr>
-        <w:t>e agenda</w:t>
-      </w:r>
-      <w:r>
-        <w:rPr>
-          <w:rFonts w:ascii="Simplon Mono" w:hAnsi="Simplon Mono"/>
-        </w:rPr>
-        <w:t xml:space="preserve"> no</w:t>
-      </w:r>
-      <w:r>
-        <w:rPr>
-          <w:rFonts w:ascii="Simplon Mono" w:hAnsi="Simplon Mono"/>
-        </w:rPr>
-        <w:t xml:space="preserve"> evento no</w:t>
-      </w:r>
-      <w:r>
-        <w:rPr>
-          <w:rFonts w:ascii="Simplon Mono" w:hAnsi="Simplon Mono"/>
-        </w:rPr>
-        <w:t xml:space="preserve"> </w:t>
-      </w:r>
-      <w:r>
-        <w:rPr>
-          <w:rFonts w:ascii="Simplon Mono" w:hAnsi="Simplon Mono"/>
-        </w:rPr>
         <w:t>horário e data desejados</w:t>
       </w:r>
       <w:r>
@@ -1323,13 +278,6 @@
         </w:rPr>
         <w:t>.</w:t>
       </w:r>
-    </w:p>
-    <w:p>
-      <w:pPr>
-        <w:rPr>
-          <w:rFonts w:ascii="Simplon Mono" w:hAnsi="Simplon Mono"/>
-        </w:rPr>
-      </w:pPr>
     </w:p>
     <w:p>
       <w:pPr>

</xml_diff>